<commit_message>
Ejecución con java 8 y cobertura 2.7 sin problemas
</commit_message>
<xml_diff>
--- a/Cobertura_TodosCasques_solución.docx
+++ b/Cobertura_TodosCasques_solución.docx
@@ -12,32 +12,106 @@
         <w:rPr>
           <w:lang w:val="es-ES"/>
         </w:rPr>
-        <w:t>18 de marzo de 2017</w:t>
-      </w:r>
-    </w:p>
-    <w:p>
-      <w:pPr>
-        <w:pStyle w:val="Prrafodelista"/>
-        <w:rPr>
-          <w:lang w:val="es-ES"/>
-        </w:rPr>
-      </w:pPr>
-      <w:r>
-        <w:rPr>
-          <w:lang w:val="es-ES"/>
-        </w:rPr>
-        <w:t>Java 1.8 y Cobertura 2.7 funciona en ejemplos de código convencionales. Pero no si hay JDO, da error de access denied y de no conseguir leer el datanucleus.properties.</w:t>
-      </w:r>
-    </w:p>
-    <w:p>
-      <w:pPr>
-        <w:pStyle w:val="Prrafodelista"/>
-        <w:rPr>
-          <w:lang w:val="es-ES"/>
-        </w:rPr>
-      </w:pPr>
+        <w:t xml:space="preserve">1 de abril de 2017 </w:t>
+      </w:r>
+    </w:p>
+    <w:p>
+      <w:pPr>
+        <w:rPr>
+          <w:lang w:val="es-ES"/>
+        </w:rPr>
+      </w:pPr>
+      <w:r>
+        <w:rPr>
+          <w:lang w:val="es-ES"/>
+        </w:rPr>
+        <w:t>No entiendo nada.  Funciona todo perfectamente. Acabo de usar Java 1.8, y Cobertura 2.7, y ha funcionado todo. Este ejemplo incluye Contiperf. No da error de ningun tipo. Todos los tests y los informes de Cobertura perfectos.</w:t>
+      </w:r>
       <w:bookmarkStart w:id="0" w:name="_GoBack"/>
       <w:bookmarkEnd w:id="0"/>
+    </w:p>
+    <w:p>
+      <w:pPr>
+        <w:rPr>
+          <w:lang w:val="es-ES"/>
+        </w:rPr>
+      </w:pPr>
+      <w:r>
+        <w:rPr>
+          <w:noProof/>
+          <w:lang w:val="es-ES" w:eastAsia="es-ES"/>
+        </w:rPr>
+        <w:drawing>
+          <wp:inline distT="0" distB="0" distL="0" distR="0" wp14:anchorId="31F0BBC8" wp14:editId="361D75C3">
+            <wp:extent cx="5400040" cy="2939533"/>
+            <wp:effectExtent l="0" t="0" r="0" b="0"/>
+            <wp:docPr id="2" name="Imagen 2"/>
+            <wp:cNvGraphicFramePr>
+              <a:graphicFrameLocks xmlns:a="http://schemas.openxmlformats.org/drawingml/2006/main" noChangeAspect="1"/>
+            </wp:cNvGraphicFramePr>
+            <a:graphic xmlns:a="http://schemas.openxmlformats.org/drawingml/2006/main">
+              <a:graphicData uri="http://schemas.openxmlformats.org/drawingml/2006/picture">
+                <pic:pic xmlns:pic="http://schemas.openxmlformats.org/drawingml/2006/picture">
+                  <pic:nvPicPr>
+                    <pic:cNvPr id="0" name=""/>
+                    <pic:cNvPicPr/>
+                  </pic:nvPicPr>
+                  <pic:blipFill>
+                    <a:blip r:embed="rId6"/>
+                    <a:stretch>
+                      <a:fillRect/>
+                    </a:stretch>
+                  </pic:blipFill>
+                  <pic:spPr>
+                    <a:xfrm>
+                      <a:off x="0" y="0"/>
+                      <a:ext cx="5400040" cy="2939533"/>
+                    </a:xfrm>
+                    <a:prstGeom prst="rect">
+                      <a:avLst/>
+                    </a:prstGeom>
+                  </pic:spPr>
+                </pic:pic>
+              </a:graphicData>
+            </a:graphic>
+          </wp:inline>
+        </w:drawing>
+      </w:r>
+    </w:p>
+    <w:p>
+      <w:pPr>
+        <w:rPr>
+          <w:lang w:val="es-ES"/>
+        </w:rPr>
+      </w:pPr>
+      <w:r>
+        <w:rPr>
+          <w:lang w:val="es-ES"/>
+        </w:rPr>
+        <w:t>18 de marzo de 2017</w:t>
+      </w:r>
+    </w:p>
+    <w:p>
+      <w:pPr>
+        <w:pStyle w:val="Prrafodelista"/>
+        <w:rPr>
+          <w:lang w:val="es-ES"/>
+        </w:rPr>
+      </w:pPr>
+      <w:r>
+        <w:rPr>
+          <w:lang w:val="es-ES"/>
+        </w:rPr>
+        <w:t>Java 1.8 y Cobertura 2.7 funciona en ejemplos de código convencionales. Pero no si hay JDO, da error de access denied y de no conseguir leer el datanucleus.properties.</w:t>
+      </w:r>
+    </w:p>
+    <w:p>
+      <w:pPr>
+        <w:pStyle w:val="Prrafodelista"/>
+        <w:rPr>
+          <w:lang w:val="es-ES"/>
+        </w:rPr>
+      </w:pPr>
     </w:p>
     <w:p>
       <w:pPr>
@@ -333,7 +407,7 @@
                     </pic:cNvPicPr>
                   </pic:nvPicPr>
                   <pic:blipFill>
-                    <a:blip r:embed="rId6"/>
+                    <a:blip r:embed="rId7"/>
                     <a:srcRect/>
                     <a:stretch>
                       <a:fillRect/>

</xml_diff>

<commit_message>
Actualizado fichero word de ejecuciones
</commit_message>
<xml_diff>
--- a/Cobertura_TodosCasques_solución.docx
+++ b/Cobertura_TodosCasques_solución.docx
@@ -12,20 +12,46 @@
         <w:rPr>
           <w:lang w:val="es-ES"/>
         </w:rPr>
-        <w:t xml:space="preserve">1 de abril de 2017 </w:t>
-      </w:r>
-    </w:p>
-    <w:p>
-      <w:pPr>
-        <w:rPr>
-          <w:lang w:val="es-ES"/>
-        </w:rPr>
-      </w:pPr>
-      <w:r>
-        <w:rPr>
-          <w:lang w:val="es-ES"/>
-        </w:rPr>
-        <w:t>No entiendo nada.  Funciona todo perfectamente. Acabo de usar Java 1.8, y Cobertura 2.7, y ha funcionado todo. Este ejemplo incluye Contiperf. No da error de ningun tipo. Todos los tests y los informes de Cobertura perfectos.</w:t>
+        <w:t>28 de abril de 2017</w:t>
+      </w:r>
+    </w:p>
+    <w:p>
+      <w:pPr>
+        <w:rPr>
+          <w:lang w:val="es-ES"/>
+        </w:rPr>
+      </w:pPr>
+      <w:r>
+        <w:rPr>
+          <w:lang w:val="es-ES"/>
+        </w:rPr>
+        <w:t>Constato que todo funciona con JDK 18.8, Cobertura 2.7, y Contiperf 2.3.4.</w:t>
+      </w:r>
+    </w:p>
+    <w:p>
+      <w:pPr>
+        <w:rPr>
+          <w:lang w:val="es-ES"/>
+        </w:rPr>
+      </w:pPr>
+      <w:r>
+        <w:rPr>
+          <w:lang w:val="es-ES"/>
+        </w:rPr>
+        <w:t>Incluso el comando mvn test –DargLine=”-Dcontiperf.active=false” funciona perfectamente.</w:t>
+      </w:r>
+    </w:p>
+    <w:p>
+      <w:pPr>
+        <w:rPr>
+          <w:lang w:val="es-ES"/>
+        </w:rPr>
+      </w:pPr>
+      <w:r>
+        <w:rPr>
+          <w:lang w:val="es-ES"/>
+        </w:rPr>
+        <w:t>De todas maneras, por prudencia, dejo las versiones previas en los ejemplos.</w:t>
       </w:r>
       <w:bookmarkStart w:id="0" w:name="_GoBack"/>
       <w:bookmarkEnd w:id="0"/>
@@ -42,10 +68,10 @@
           <w:lang w:val="es-ES" w:eastAsia="es-ES"/>
         </w:rPr>
         <w:drawing>
-          <wp:inline distT="0" distB="0" distL="0" distR="0" wp14:anchorId="31F0BBC8" wp14:editId="361D75C3">
-            <wp:extent cx="5400040" cy="2939533"/>
+          <wp:inline distT="0" distB="0" distL="0" distR="0" wp14:anchorId="127576B2" wp14:editId="13A3DDF9">
+            <wp:extent cx="5400040" cy="3190516"/>
             <wp:effectExtent l="0" t="0" r="0" b="0"/>
-            <wp:docPr id="2" name="Imagen 2"/>
+            <wp:docPr id="3" name="Imagen 3"/>
             <wp:cNvGraphicFramePr>
               <a:graphicFrameLocks xmlns:a="http://schemas.openxmlformats.org/drawingml/2006/main" noChangeAspect="1"/>
             </wp:cNvGraphicFramePr>
@@ -65,6 +91,80 @@
                   <pic:spPr>
                     <a:xfrm>
                       <a:off x="0" y="0"/>
+                      <a:ext cx="5400040" cy="3190516"/>
+                    </a:xfrm>
+                    <a:prstGeom prst="rect">
+                      <a:avLst/>
+                    </a:prstGeom>
+                  </pic:spPr>
+                </pic:pic>
+              </a:graphicData>
+            </a:graphic>
+          </wp:inline>
+        </w:drawing>
+      </w:r>
+    </w:p>
+    <w:p>
+      <w:pPr>
+        <w:rPr>
+          <w:lang w:val="es-ES"/>
+        </w:rPr>
+      </w:pPr>
+      <w:r>
+        <w:rPr>
+          <w:lang w:val="es-ES"/>
+        </w:rPr>
+        <w:t xml:space="preserve">1 de abril de 2017 </w:t>
+      </w:r>
+    </w:p>
+    <w:p>
+      <w:pPr>
+        <w:rPr>
+          <w:lang w:val="es-ES"/>
+        </w:rPr>
+      </w:pPr>
+      <w:r>
+        <w:rPr>
+          <w:lang w:val="es-ES"/>
+        </w:rPr>
+        <w:t>No entiendo nada.  Funciona todo perfectamente. Acabo de usar Java 1.8, y Cobertura 2.7, y ha funcionado todo. Este ejemplo incluye Contiperf. No da error de ningun tipo. Todos los tests y los informes de Cobertura perfectos.</w:t>
+      </w:r>
+    </w:p>
+    <w:p>
+      <w:pPr>
+        <w:rPr>
+          <w:lang w:val="es-ES"/>
+        </w:rPr>
+      </w:pPr>
+      <w:r>
+        <w:rPr>
+          <w:noProof/>
+          <w:lang w:val="es-ES" w:eastAsia="es-ES"/>
+        </w:rPr>
+        <w:drawing>
+          <wp:inline distT="0" distB="0" distL="0" distR="0" wp14:anchorId="31F0BBC8" wp14:editId="361D75C3">
+            <wp:extent cx="5400040" cy="2939533"/>
+            <wp:effectExtent l="0" t="0" r="0" b="0"/>
+            <wp:docPr id="2" name="Imagen 2"/>
+            <wp:cNvGraphicFramePr>
+              <a:graphicFrameLocks xmlns:a="http://schemas.openxmlformats.org/drawingml/2006/main" noChangeAspect="1"/>
+            </wp:cNvGraphicFramePr>
+            <a:graphic xmlns:a="http://schemas.openxmlformats.org/drawingml/2006/main">
+              <a:graphicData uri="http://schemas.openxmlformats.org/drawingml/2006/picture">
+                <pic:pic xmlns:pic="http://schemas.openxmlformats.org/drawingml/2006/picture">
+                  <pic:nvPicPr>
+                    <pic:cNvPr id="0" name=""/>
+                    <pic:cNvPicPr/>
+                  </pic:nvPicPr>
+                  <pic:blipFill>
+                    <a:blip r:embed="rId7"/>
+                    <a:stretch>
+                      <a:fillRect/>
+                    </a:stretch>
+                  </pic:blipFill>
+                  <pic:spPr>
+                    <a:xfrm>
+                      <a:off x="0" y="0"/>
                       <a:ext cx="5400040" cy="2939533"/>
                     </a:xfrm>
                     <a:prstGeom prst="rect">
@@ -88,6 +188,7 @@
         <w:rPr>
           <w:lang w:val="es-ES"/>
         </w:rPr>
+        <w:lastRenderedPageBreak/>
         <w:t>18 de marzo de 2017</w:t>
       </w:r>
     </w:p>
@@ -388,7 +489,6 @@
           <w:noProof/>
           <w:lang w:val="es-ES" w:eastAsia="es-ES"/>
         </w:rPr>
-        <w:lastRenderedPageBreak/>
         <w:drawing>
           <wp:inline distT="0" distB="0" distL="0" distR="0">
             <wp:extent cx="6107906" cy="4886325"/>
@@ -407,7 +507,7 @@
                     </pic:cNvPicPr>
                   </pic:nvPicPr>
                   <pic:blipFill>
-                    <a:blip r:embed="rId7"/>
+                    <a:blip r:embed="rId8"/>
                     <a:srcRect/>
                     <a:stretch>
                       <a:fillRect/>

</xml_diff>